<commit_message>
Final edits to report 1.
</commit_message>
<xml_diff>
--- a/Reports/Progress_Report_1.docx
+++ b/Reports/Progress_Report_1.docx
@@ -73,129 +73,6 @@
         <w:spacing w:before="2" w:after="2"/>
         <w:rPr>
           <w:rFonts w:asciiTheme="majorHAnsi" w:hAnsiTheme="majorHAnsi"/>
-          <w:b/>
-          <w:bCs/>
-          <w:sz w:val="22"/>
-          <w:szCs w:val="22"/>
-        </w:rPr>
-      </w:pPr>
-    </w:p>
-    <w:p>
-      <w:pPr>
-        <w:pStyle w:val="NormalWeb"/>
-        <w:shd w:val="clear" w:color="auto" w:fill="FFFFFF"/>
-        <w:spacing w:before="2" w:after="2"/>
-        <w:rPr>
-          <w:rFonts w:asciiTheme="majorHAnsi" w:hAnsiTheme="majorHAnsi"/>
-          <w:sz w:val="18"/>
-          <w:szCs w:val="18"/>
-        </w:rPr>
-      </w:pPr>
-      <w:r>
-        <w:rPr>
-          <w:rFonts w:asciiTheme="majorHAnsi" w:hAnsiTheme="majorHAnsi"/>
-          <w:sz w:val="18"/>
-          <w:szCs w:val="18"/>
-        </w:rPr>
-        <w:t xml:space="preserve">What is this project about? </w:t>
-      </w:r>
-    </w:p>
-    <w:p>
-      <w:pPr>
-        <w:pStyle w:val="NormalWeb"/>
-        <w:shd w:val="clear" w:color="auto" w:fill="FFFFFF"/>
-        <w:spacing w:before="2" w:after="2"/>
-        <w:rPr>
-          <w:rFonts w:asciiTheme="majorHAnsi" w:hAnsiTheme="majorHAnsi"/>
-          <w:sz w:val="18"/>
-          <w:szCs w:val="18"/>
-        </w:rPr>
-      </w:pPr>
-      <w:r>
-        <w:rPr>
-          <w:rFonts w:asciiTheme="majorHAnsi" w:hAnsiTheme="majorHAnsi"/>
-          <w:sz w:val="18"/>
-          <w:szCs w:val="18"/>
-        </w:rPr>
-        <w:t xml:space="preserve">A highlevel introduction. </w:t>
-      </w:r>
-    </w:p>
-    <w:p>
-      <w:pPr>
-        <w:pStyle w:val="NormalWeb"/>
-        <w:shd w:val="clear" w:color="auto" w:fill="FFFFFF"/>
-        <w:spacing w:before="2" w:after="2"/>
-        <w:rPr>
-          <w:rFonts w:asciiTheme="majorHAnsi" w:hAnsiTheme="majorHAnsi"/>
-          <w:sz w:val="18"/>
-          <w:szCs w:val="18"/>
-        </w:rPr>
-      </w:pPr>
-      <w:r>
-        <w:rPr>
-          <w:rFonts w:asciiTheme="majorHAnsi" w:hAnsiTheme="majorHAnsi"/>
-          <w:sz w:val="18"/>
-          <w:szCs w:val="18"/>
-        </w:rPr>
-        <w:t xml:space="preserve">Why you did this? </w:t>
-      </w:r>
-    </w:p>
-    <w:p>
-      <w:pPr>
-        <w:pStyle w:val="NormalWeb"/>
-        <w:shd w:val="clear" w:color="auto" w:fill="FFFFFF"/>
-        <w:spacing w:before="2" w:after="2"/>
-        <w:rPr>
-          <w:rFonts w:asciiTheme="majorHAnsi" w:hAnsiTheme="majorHAnsi"/>
-          <w:sz w:val="18"/>
-          <w:szCs w:val="18"/>
-        </w:rPr>
-      </w:pPr>
-      <w:r>
-        <w:rPr>
-          <w:rFonts w:asciiTheme="majorHAnsi" w:hAnsiTheme="majorHAnsi"/>
-          <w:sz w:val="18"/>
-          <w:szCs w:val="18"/>
-        </w:rPr>
-        <w:t>Motivation?</w:t>
-      </w:r>
-      <w:r>
-        <w:rPr>
-          <w:rFonts w:asciiTheme="majorHAnsi" w:hAnsiTheme="majorHAnsi"/>
-          <w:sz w:val="18"/>
-          <w:szCs w:val="18"/>
-        </w:rPr>
-        <w:br/>
-        <w:t xml:space="preserve">Summary of the project, what you achieved? </w:t>
-      </w:r>
-    </w:p>
-    <w:p>
-      <w:pPr>
-        <w:pStyle w:val="NormalWeb"/>
-        <w:shd w:val="clear" w:color="auto" w:fill="FFFFFF"/>
-        <w:spacing w:before="2" w:after="2"/>
-        <w:rPr>
-          <w:rFonts w:asciiTheme="majorHAnsi" w:hAnsiTheme="majorHAnsi"/>
-          <w:sz w:val="18"/>
-          <w:szCs w:val="18"/>
-        </w:rPr>
-      </w:pPr>
-      <w:r>
-        <w:rPr>
-          <w:rFonts w:asciiTheme="majorHAnsi" w:hAnsiTheme="majorHAnsi"/>
-          <w:sz w:val="18"/>
-          <w:szCs w:val="18"/>
-        </w:rPr>
-        <w:t xml:space="preserve">Introduction to sections that follow. </w:t>
-      </w:r>
-    </w:p>
-    <w:p>
-      <w:pPr>
-        <w:pStyle w:val="NormalWeb"/>
-        <w:shd w:val="clear" w:color="auto" w:fill="FFFFFF"/>
-        <w:spacing w:before="2" w:after="2"/>
-        <w:rPr>
-          <w:rFonts w:asciiTheme="majorHAnsi" w:hAnsiTheme="majorHAnsi"/>
         </w:rPr>
       </w:pPr>
     </w:p>
@@ -231,25 +108,199 @@
       <w:pPr>
         <w:pStyle w:val="NormalWeb"/>
         <w:shd w:val="clear" w:color="auto" w:fill="FFFFFF"/>
-        <w:spacing w:before="2" w:after="2"/>
-        <w:ind w:left="720"/>
-        <w:rPr>
-          <w:rFonts w:asciiTheme="majorHAnsi" w:hAnsiTheme="majorHAnsi"/>
-          <w:b/>
-          <w:bCs/>
-          <w:sz w:val="18"/>
+        <w:spacing w:beforeLines="50" w:after="2"/>
+        <w:rPr>
+          <w:rFonts w:asciiTheme="majorHAnsi" w:hAnsiTheme="majorHAnsi"/>
+          <w:bCs/>
+          <w:sz w:val="24"/>
           <w:szCs w:val="18"/>
         </w:rPr>
       </w:pPr>
       <w:r>
         <w:rPr>
           <w:rFonts w:asciiTheme="majorHAnsi" w:hAnsiTheme="majorHAnsi"/>
-          <w:b/>
-          <w:bCs/>
-          <w:sz w:val="18"/>
+          <w:bCs/>
+          <w:sz w:val="24"/>
           <w:szCs w:val="18"/>
         </w:rPr>
-        <w:t>What is a compiler?</w:t>
+        <w:tab/>
+      </w:r>
+      <w:r>
+        <w:rPr>
+          <w:rFonts w:asciiTheme="majorHAnsi" w:hAnsiTheme="majorHAnsi"/>
+          <w:bCs/>
+          <w:sz w:val="24"/>
+          <w:szCs w:val="18"/>
+        </w:rPr>
+        <w:t>A compiler is a program that takes a text file written in some language and creates byte-code for the written program that can be executed on some target machine.</w:t>
+      </w:r>
+    </w:p>
+    <w:p>
+      <w:pPr>
+        <w:pStyle w:val="NormalWeb"/>
+        <w:shd w:val="clear" w:color="auto" w:fill="FFFFFF"/>
+        <w:spacing w:beforeLines="50" w:after="2"/>
+        <w:rPr>
+          <w:rFonts w:asciiTheme="majorHAnsi" w:hAnsiTheme="majorHAnsi"/>
+          <w:bCs/>
+          <w:sz w:val="24"/>
+          <w:szCs w:val="18"/>
+        </w:rPr>
+      </w:pPr>
+      <w:r>
+        <w:rPr>
+          <w:rFonts w:asciiTheme="majorHAnsi" w:hAnsiTheme="majorHAnsi"/>
+          <w:bCs/>
+          <w:sz w:val="24"/>
+          <w:szCs w:val="18"/>
+        </w:rPr>
+        <w:tab/>
+      </w:r>
+      <w:r>
+        <w:rPr>
+          <w:rFonts w:asciiTheme="majorHAnsi" w:hAnsiTheme="majorHAnsi"/>
+          <w:bCs/>
+          <w:sz w:val="24"/>
+          <w:szCs w:val="18"/>
+        </w:rPr>
+        <w:t>The purpose of compilers is to allow programmers to develop using higher-level, more powerful languages that are to read and write than lower-level languages (I.E.: c or assembly).</w:t>
+      </w:r>
+    </w:p>
+    <w:p>
+      <w:pPr>
+        <w:pStyle w:val="NormalWeb"/>
+        <w:shd w:val="clear" w:color="auto" w:fill="FFFFFF"/>
+        <w:spacing w:beforeLines="50" w:after="2"/>
+        <w:rPr>
+          <w:rFonts w:asciiTheme="majorHAnsi" w:hAnsiTheme="majorHAnsi"/>
+          <w:bCs/>
+          <w:sz w:val="24"/>
+          <w:szCs w:val="18"/>
+        </w:rPr>
+      </w:pPr>
+      <w:r>
+        <w:rPr>
+          <w:rFonts w:asciiTheme="majorHAnsi" w:hAnsiTheme="majorHAnsi"/>
+          <w:bCs/>
+          <w:sz w:val="24"/>
+          <w:szCs w:val="18"/>
+        </w:rPr>
+        <w:tab/>
+      </w:r>
+      <w:r>
+        <w:rPr>
+          <w:rFonts w:asciiTheme="majorHAnsi" w:hAnsiTheme="majorHAnsi"/>
+          <w:bCs/>
+          <w:sz w:val="24"/>
+          <w:szCs w:val="18"/>
+        </w:rPr>
+        <w:t xml:space="preserve">Compilers are partitioned into 4 components to reduce coupling and simplify the compilation process. </w:t>
+      </w:r>
+      <w:r>
+        <w:rPr>
+          <w:rFonts w:asciiTheme="majorHAnsi" w:hAnsiTheme="majorHAnsi"/>
+          <w:bCs/>
+          <w:sz w:val="24"/>
+          <w:szCs w:val="18"/>
+        </w:rPr>
+        <w:t xml:space="preserve"> </w:t>
+      </w:r>
+      <w:r>
+        <w:rPr>
+          <w:rFonts w:asciiTheme="majorHAnsi" w:hAnsiTheme="majorHAnsi"/>
+          <w:bCs/>
+          <w:sz w:val="24"/>
+          <w:szCs w:val="18"/>
+        </w:rPr>
+        <w:t>These 4 components are:</w:t>
+      </w:r>
+    </w:p>
+    <w:p>
+      <w:pPr>
+        <w:pStyle w:val="NormalWeb"/>
+        <w:shd w:val="clear" w:color="auto" w:fill="FFFFFF"/>
+        <w:spacing w:beforeLines="0" w:afterLines="10"/>
+        <w:rPr>
+          <w:rFonts w:asciiTheme="majorHAnsi" w:hAnsiTheme="majorHAnsi"/>
+          <w:bCs/>
+          <w:sz w:val="24"/>
+          <w:szCs w:val="18"/>
+        </w:rPr>
+      </w:pPr>
+      <w:r>
+        <w:rPr>
+          <w:rFonts w:asciiTheme="majorHAnsi" w:hAnsiTheme="majorHAnsi"/>
+          <w:bCs/>
+          <w:sz w:val="24"/>
+          <w:szCs w:val="18"/>
+        </w:rPr>
+        <w:t>* Scanner</w:t>
+      </w:r>
+    </w:p>
+    <w:p>
+      <w:pPr>
+        <w:pStyle w:val="NormalWeb"/>
+        <w:shd w:val="clear" w:color="auto" w:fill="FFFFFF"/>
+        <w:spacing w:beforeLines="0" w:afterLines="10"/>
+        <w:rPr>
+          <w:rFonts w:asciiTheme="majorHAnsi" w:hAnsiTheme="majorHAnsi"/>
+          <w:bCs/>
+          <w:sz w:val="24"/>
+          <w:szCs w:val="18"/>
+        </w:rPr>
+      </w:pPr>
+      <w:r>
+        <w:rPr>
+          <w:rFonts w:asciiTheme="majorHAnsi" w:hAnsiTheme="majorHAnsi"/>
+          <w:bCs/>
+          <w:sz w:val="24"/>
+          <w:szCs w:val="18"/>
+        </w:rPr>
+        <w:t>* Parser</w:t>
+      </w:r>
+    </w:p>
+    <w:p>
+      <w:pPr>
+        <w:pStyle w:val="NormalWeb"/>
+        <w:shd w:val="clear" w:color="auto" w:fill="FFFFFF"/>
+        <w:spacing w:beforeLines="0" w:afterLines="10"/>
+        <w:rPr>
+          <w:rFonts w:asciiTheme="majorHAnsi" w:hAnsiTheme="majorHAnsi"/>
+          <w:bCs/>
+          <w:sz w:val="24"/>
+          <w:szCs w:val="18"/>
+        </w:rPr>
+      </w:pPr>
+      <w:r>
+        <w:rPr>
+          <w:rFonts w:asciiTheme="majorHAnsi" w:hAnsiTheme="majorHAnsi"/>
+          <w:bCs/>
+          <w:sz w:val="24"/>
+          <w:szCs w:val="18"/>
+        </w:rPr>
+        <w:t>* Symbol Table</w:t>
+      </w:r>
+    </w:p>
+    <w:p>
+      <w:pPr>
+        <w:pStyle w:val="NormalWeb"/>
+        <w:shd w:val="clear" w:color="auto" w:fill="FFFFFF"/>
+        <w:spacing w:beforeLines="0" w:afterLines="10"/>
+        <w:rPr>
+          <w:rFonts w:asciiTheme="majorHAnsi" w:hAnsiTheme="majorHAnsi"/>
+          <w:bCs/>
+          <w:sz w:val="24"/>
+          <w:szCs w:val="18"/>
+        </w:rPr>
+      </w:pPr>
+      <w:r>
+        <w:rPr>
+          <w:rFonts w:asciiTheme="majorHAnsi" w:hAnsiTheme="majorHAnsi"/>
+          <w:bCs/>
+          <w:sz w:val="24"/>
+          <w:szCs w:val="18"/>
+        </w:rPr>
+        <w:t>* Code Generation</w:t>
       </w:r>
     </w:p>
     <w:p>
@@ -257,132 +308,10 @@
         <w:pStyle w:val="NormalWeb"/>
         <w:shd w:val="clear" w:color="auto" w:fill="FFFFFF"/>
         <w:spacing w:before="2" w:after="2"/>
-        <w:ind w:left="720"/>
-        <w:rPr>
-          <w:rFonts w:asciiTheme="majorHAnsi" w:hAnsiTheme="majorHAnsi"/>
-          <w:b/>
-          <w:bCs/>
-          <w:sz w:val="18"/>
-          <w:szCs w:val="18"/>
-        </w:rPr>
-      </w:pPr>
-      <w:r>
-        <w:rPr>
-          <w:rFonts w:asciiTheme="majorHAnsi" w:hAnsiTheme="majorHAnsi"/>
-          <w:b/>
-          <w:bCs/>
-          <w:sz w:val="18"/>
-          <w:szCs w:val="18"/>
-        </w:rPr>
-        <w:t xml:space="preserve"> What is its purpose? </w:t>
-      </w:r>
-    </w:p>
-    <w:p>
-      <w:pPr>
-        <w:pStyle w:val="NormalWeb"/>
-        <w:shd w:val="clear" w:color="auto" w:fill="FFFFFF"/>
-        <w:spacing w:before="2" w:after="2"/>
-        <w:ind w:left="720"/>
-        <w:rPr>
-          <w:rFonts w:asciiTheme="majorHAnsi" w:hAnsiTheme="majorHAnsi"/>
-          <w:b/>
-          <w:bCs/>
-          <w:sz w:val="18"/>
-          <w:szCs w:val="18"/>
-        </w:rPr>
-      </w:pPr>
-      <w:r>
-        <w:rPr>
-          <w:rFonts w:asciiTheme="majorHAnsi" w:hAnsiTheme="majorHAnsi"/>
-          <w:b/>
-          <w:bCs/>
-          <w:sz w:val="18"/>
-          <w:szCs w:val="18"/>
-        </w:rPr>
-        <w:t>What are its components?</w:t>
-      </w:r>
-      <w:r>
-        <w:rPr>
-          <w:rFonts w:asciiTheme="majorHAnsi" w:hAnsiTheme="majorHAnsi"/>
-          <w:b/>
-          <w:bCs/>
-          <w:sz w:val="18"/>
-          <w:szCs w:val="18"/>
-        </w:rPr>
-        <w:t xml:space="preserve"> </w:t>
-      </w:r>
-    </w:p>
-    <w:p>
-      <w:pPr>
-        <w:pStyle w:val="NormalWeb"/>
-        <w:shd w:val="clear" w:color="auto" w:fill="FFFFFF"/>
-        <w:spacing w:before="2" w:after="2"/>
-        <w:ind w:left="720"/>
-        <w:rPr>
-          <w:rFonts w:asciiTheme="majorHAnsi" w:hAnsiTheme="majorHAnsi"/>
-          <w:b/>
-          <w:bCs/>
-          <w:sz w:val="18"/>
-          <w:szCs w:val="18"/>
-        </w:rPr>
-      </w:pPr>
-      <w:r>
-        <w:rPr>
-          <w:rFonts w:asciiTheme="majorHAnsi" w:hAnsiTheme="majorHAnsi"/>
-          <w:b/>
-          <w:bCs/>
-          <w:sz w:val="18"/>
-          <w:szCs w:val="18"/>
-        </w:rPr>
-        <w:t xml:space="preserve">How do these components work together? </w:t>
-      </w:r>
-    </w:p>
-    <w:p>
-      <w:pPr>
-        <w:pStyle w:val="NormalWeb"/>
-        <w:shd w:val="clear" w:color="auto" w:fill="FFFFFF"/>
-        <w:spacing w:before="2" w:after="2"/>
-        <w:ind w:left="720"/>
-        <w:rPr>
-          <w:rFonts w:asciiTheme="majorHAnsi" w:hAnsiTheme="majorHAnsi"/>
-          <w:b/>
-          <w:bCs/>
-          <w:sz w:val="18"/>
-          <w:szCs w:val="18"/>
-        </w:rPr>
-      </w:pPr>
-      <w:r>
-        <w:rPr>
-          <w:rFonts w:asciiTheme="majorHAnsi" w:hAnsiTheme="majorHAnsi"/>
-          <w:b/>
-          <w:bCs/>
-          <w:sz w:val="18"/>
-          <w:szCs w:val="18"/>
-        </w:rPr>
-        <w:t xml:space="preserve">Some real </w:t>
-      </w:r>
-      <w:r>
-        <w:rPr>
-          <w:rFonts w:asciiTheme="majorHAnsi" w:hAnsiTheme="majorHAnsi"/>
-          <w:b/>
-          <w:bCs/>
-          <w:sz w:val="18"/>
-          <w:szCs w:val="18"/>
-        </w:rPr>
-        <w:t xml:space="preserve">life examples. </w:t>
-      </w:r>
-    </w:p>
-    <w:p>
-      <w:pPr>
-        <w:pStyle w:val="NormalWeb"/>
-        <w:shd w:val="clear" w:color="auto" w:fill="FFFFFF"/>
-        <w:spacing w:before="2" w:after="2"/>
-        <w:ind w:left="720"/>
-        <w:rPr>
-          <w:rFonts w:asciiTheme="majorHAnsi" w:hAnsiTheme="majorHAnsi"/>
-          <w:b/>
-          <w:bCs/>
-          <w:sz w:val="22"/>
+        <w:rPr>
+          <w:rFonts w:asciiTheme="majorHAnsi" w:hAnsiTheme="majorHAnsi"/>
+          <w:bCs/>
+          <w:sz w:val="24"/>
           <w:szCs w:val="22"/>
         </w:rPr>
       </w:pPr>
@@ -644,7 +573,19 @@
         <w:rPr>
           <w:rFonts w:asciiTheme="majorHAnsi" w:hAnsiTheme="majorHAnsi"/>
         </w:rPr>
-        <w:t xml:space="preserve"> in Java.</w:t>
+        <w:t xml:space="preserve"> in Java</w:t>
+      </w:r>
+      <w:r>
+        <w:rPr>
+          <w:rFonts w:asciiTheme="majorHAnsi" w:hAnsiTheme="majorHAnsi"/>
+        </w:rPr>
+        <w:t xml:space="preserve"> (see figure below)</w:t>
+      </w:r>
+      <w:r>
+        <w:rPr>
+          <w:rFonts w:asciiTheme="majorHAnsi" w:hAnsiTheme="majorHAnsi"/>
+        </w:rPr>
+        <w:t>.</w:t>
       </w:r>
       <w:r>
         <w:rPr>
@@ -681,6 +622,71 @@
           <w:rFonts w:asciiTheme="majorHAnsi" w:hAnsiTheme="majorHAnsi"/>
         </w:rPr>
         <w:t>experiences of the group members.</w:t>
+      </w:r>
+    </w:p>
+    <w:p>
+      <w:pPr>
+        <w:spacing w:before="120"/>
+        <w:rPr>
+          <w:rFonts w:asciiTheme="majorHAnsi" w:hAnsiTheme="majorHAnsi"/>
+        </w:rPr>
+      </w:pPr>
+      <w:r>
+        <w:rPr>
+          <w:rFonts w:asciiTheme="majorHAnsi" w:hAnsiTheme="majorHAnsi"/>
+          <w:noProof/>
+        </w:rPr>
+        <w:drawing>
+          <wp:inline distT="0" distB="0" distL="0" distR="0">
+            <wp:extent cx="3273307" cy="1371854"/>
+            <wp:effectExtent l="25400" t="0" r="3293" b="0"/>
+            <wp:docPr id="2" name="Picture 1" descr="Screen Shot 2019-02-08 at 4.55.42 PM.png"/>
+            <wp:cNvGraphicFramePr>
+              <a:graphicFrameLocks xmlns:a="http://schemas.openxmlformats.org/drawingml/2006/main" noChangeAspect="1"/>
+            </wp:cNvGraphicFramePr>
+            <a:graphic xmlns:a="http://schemas.openxmlformats.org/drawingml/2006/main">
+              <a:graphicData uri="http://schemas.openxmlformats.org/drawingml/2006/picture">
+                <pic:pic xmlns:pic="http://schemas.openxmlformats.org/drawingml/2006/picture">
+                  <pic:nvPicPr>
+                    <pic:cNvPr id="0" name="Screen Shot 2019-02-08 at 4.55.42 PM.png"/>
+                    <pic:cNvPicPr/>
+                  </pic:nvPicPr>
+                  <pic:blipFill>
+                    <a:blip r:embed="rId5"/>
+                    <a:stretch>
+                      <a:fillRect/>
+                    </a:stretch>
+                  </pic:blipFill>
+                  <pic:spPr>
+                    <a:xfrm>
+                      <a:off x="0" y="0"/>
+                      <a:ext cx="3273307" cy="1371854"/>
+                    </a:xfrm>
+                    <a:prstGeom prst="rect">
+                      <a:avLst/>
+                    </a:prstGeom>
+                  </pic:spPr>
+                </pic:pic>
+              </a:graphicData>
+            </a:graphic>
+          </wp:inline>
+        </w:drawing>
+      </w:r>
+    </w:p>
+    <w:p>
+      <w:pPr>
+        <w:spacing w:after="120"/>
+        <w:rPr>
+          <w:rFonts w:asciiTheme="majorHAnsi" w:hAnsiTheme="majorHAnsi"/>
+          <w:sz w:val="20"/>
+        </w:rPr>
+      </w:pPr>
+      <w:r>
+        <w:rPr>
+          <w:rFonts w:asciiTheme="majorHAnsi" w:hAnsiTheme="majorHAnsi"/>
+          <w:sz w:val="20"/>
+        </w:rPr>
+        <w:t>Figure: List of automatically generated files.</w:t>
       </w:r>
     </w:p>
     <w:p>
@@ -869,7 +875,37 @@
         <w:rPr>
           <w:rFonts w:asciiTheme="majorHAnsi" w:hAnsiTheme="majorHAnsi"/>
         </w:rPr>
-        <w:t>automatically given from the name of the grammar used the function of the class.</w:t>
+        <w:t xml:space="preserve">automatically given from the name of the grammar used </w:t>
+      </w:r>
+      <w:r>
+        <w:rPr>
+          <w:rFonts w:asciiTheme="majorHAnsi" w:hAnsiTheme="majorHAnsi"/>
+        </w:rPr>
+        <w:t xml:space="preserve">and </w:t>
+      </w:r>
+      <w:r>
+        <w:rPr>
+          <w:rFonts w:asciiTheme="majorHAnsi" w:hAnsiTheme="majorHAnsi"/>
+        </w:rPr>
+        <w:t>the function of the class.</w:t>
+      </w:r>
+      <w:r>
+        <w:rPr>
+          <w:rFonts w:asciiTheme="majorHAnsi" w:hAnsiTheme="majorHAnsi"/>
+        </w:rPr>
+        <w:t xml:space="preserve">  Lastly, script files were made to aid in running the </w:t>
+      </w:r>
+      <w:r>
+        <w:rPr>
+          <w:rFonts w:asciiTheme="majorHAnsi" w:hAnsiTheme="majorHAnsi"/>
+        </w:rPr>
+        <w:t xml:space="preserve">appropriate files to recreate the ANTLR files and then use the </w:t>
+      </w:r>
+      <w:r>
+        <w:rPr>
+          <w:rFonts w:asciiTheme="majorHAnsi" w:hAnsiTheme="majorHAnsi"/>
+        </w:rPr>
+        <w:t>hand written driver file to automatically scan test files for grading.</w:t>
       </w:r>
     </w:p>
     <w:p>
@@ -946,7 +982,7 @@
         </w:rPr>
         <w:t xml:space="preserve"> as NOT.  This was not listed at either </w:t>
       </w:r>
-      <w:hyperlink r:id="rId5" w:history="1">
+      <w:hyperlink r:id="rId6" w:history="1">
         <w:r>
           <w:rPr>
             <w:rStyle w:val="Hyperlink"/>
@@ -961,7 +997,7 @@
         </w:rPr>
         <w:t xml:space="preserve"> or </w:t>
       </w:r>
-      <w:hyperlink r:id="rId6" w:history="1">
+      <w:hyperlink r:id="rId7" w:history="1">
         <w:r>
           <w:rPr>
             <w:rStyle w:val="Hyperlink"/>
@@ -1035,7 +1071,7 @@
                     <pic:cNvPicPr/>
                   </pic:nvPicPr>
                   <pic:blipFill>
-                    <a:blip r:embed="rId7"/>
+                    <a:blip r:embed="rId8"/>
                     <a:stretch>
                       <a:fillRect/>
                     </a:stretch>

</xml_diff>